<commit_message>
change instack to be non-static
</commit_message>
<xml_diff>
--- a/LAB_5/отчёт/report.docx
+++ b/LAB_5/отчёт/report.docx
@@ -442,7 +442,7 @@
           <w:sz w:val="32"/>
           <w:szCs w:val="32"/>
         </w:rPr>
-        <w:t>Вариант №308554</w:t>
+        <w:t>Вариант 308554</w:t>
       </w:r>
     </w:p>
     <w:p>
@@ -939,6 +939,7 @@
       <w:r>
         <w:rPr>
           <w:rFonts w:ascii="Times New Roman" w:eastAsia="Times New Roman" w:hAnsi="Times New Roman" w:cs="Times New Roman"/>
+          <w:noProof/>
           <w:sz w:val="24"/>
           <w:szCs w:val="24"/>
           <w:lang w:val="en-US"/>
@@ -994,6 +995,7 @@
       <w:r>
         <w:rPr>
           <w:rFonts w:ascii="Times New Roman" w:eastAsia="Times New Roman" w:hAnsi="Times New Roman" w:cs="Times New Roman"/>
+          <w:noProof/>
           <w:sz w:val="24"/>
           <w:szCs w:val="24"/>
           <w:lang w:val="en-US"/>
@@ -1188,14 +1190,29 @@
     <w:p>
       <w:pPr>
         <w:rPr>
-          <w:lang w:val="en-US"/>
-        </w:rPr>
-      </w:pPr>
-      <w:r>
-        <w:rPr>
-          <w:lang w:val="en-US"/>
-        </w:rPr>
-        <w:t>https://github.com/ndwannafly/Programming-Lab-2nd-Semester/blob/main/LAB_5/%D0%BE%D1%82%D1%87%D1%91%D1%82/diagram.png</w:t>
+          <w:u w:val="single"/>
+          <w:lang w:val="en-US"/>
+        </w:rPr>
+      </w:pPr>
+      <w:r>
+        <w:rPr>
+          <w:u w:val="single"/>
+          <w:lang w:val="en-US"/>
+        </w:rPr>
+        <w:t>https://github.com/ndwannafly/Programming-Lab-2nd-Semester/blob/main/LAB_5/</w:t>
+      </w:r>
+      <w:r>
+        <w:rPr>
+          <w:u w:val="single"/>
+        </w:rPr>
+        <w:t>отчёт</w:t>
+      </w:r>
+      <w:r>
+        <w:rPr>
+          <w:u w:val="single"/>
+          <w:lang w:val="en-US"/>
+        </w:rPr>
+        <w:t>/diagram.png</w:t>
       </w:r>
     </w:p>
     <w:p>
@@ -1268,7 +1285,7 @@
           <w:color w:val="333333"/>
           <w:sz w:val="28"/>
           <w:szCs w:val="21"/>
-          <w:lang w:eastAsia="ru-RU"/>
+          <w:lang w:val="en-US" w:eastAsia="ru-RU"/>
         </w:rPr>
       </w:pPr>
     </w:p>
@@ -1282,7 +1299,7 @@
           <w:color w:val="333333"/>
           <w:sz w:val="28"/>
           <w:szCs w:val="21"/>
-          <w:lang w:eastAsia="ru-RU"/>
+          <w:lang w:val="en-US" w:eastAsia="ru-RU"/>
         </w:rPr>
       </w:pPr>
     </w:p>
@@ -1324,7 +1341,25 @@
           <w:szCs w:val="24"/>
           <w:lang w:val="en-US"/>
         </w:rPr>
-        <w:t>During this lab, we learned about Java collection, also learned how to use Javadoc, work with streams, files, Comparable and Comparator interfaces. Additionally, we know how to apply design pattern to comply with SOLID principles</w:t>
+        <w:t>During this lab, we learned about Java collection</w:t>
+      </w:r>
+      <w:r>
+        <w:rPr>
+          <w:rFonts w:ascii="Times New Roman" w:hAnsi="Times New Roman" w:cs="Times New Roman"/>
+          <w:sz w:val="24"/>
+          <w:szCs w:val="24"/>
+          <w:lang w:val="en-US"/>
+        </w:rPr>
+        <w:t xml:space="preserve"> framework</w:t>
+      </w:r>
+      <w:r>
+        <w:rPr>
+          <w:rFonts w:ascii="Times New Roman" w:hAnsi="Times New Roman" w:cs="Times New Roman"/>
+          <w:sz w:val="24"/>
+          <w:szCs w:val="24"/>
+          <w:lang w:val="en-US"/>
+        </w:rPr>
+        <w:t>, also learned how to use Javadoc, work with streams, files, Comparable and Comparator interfaces. Additionally, we know how to apply design pattern to comply with SOLID principles</w:t>
       </w:r>
       <w:r>
         <w:rPr>

</xml_diff>

<commit_message>
first commit LAB 6, successfully build connection and data serialization
</commit_message>
<xml_diff>
--- a/LAB_5/отчёт/report.docx
+++ b/LAB_5/отчёт/report.docx
@@ -805,6 +805,42 @@
     </w:p>
     <w:p>
       <w:pPr>
+        <w:rPr>
+          <w:rFonts w:ascii="Times New Roman" w:hAnsi="Times New Roman" w:cs="Times New Roman"/>
+          <w:sz w:val="28"/>
+          <w:szCs w:val="28"/>
+        </w:rPr>
+      </w:pPr>
+    </w:p>
+    <w:p>
+      <w:pPr>
+        <w:rPr>
+          <w:rFonts w:ascii="Times New Roman" w:hAnsi="Times New Roman" w:cs="Times New Roman"/>
+          <w:sz w:val="28"/>
+          <w:szCs w:val="28"/>
+        </w:rPr>
+      </w:pPr>
+    </w:p>
+    <w:p>
+      <w:pPr>
+        <w:rPr>
+          <w:rFonts w:ascii="Times New Roman" w:hAnsi="Times New Roman" w:cs="Times New Roman"/>
+          <w:sz w:val="28"/>
+          <w:szCs w:val="28"/>
+        </w:rPr>
+      </w:pPr>
+    </w:p>
+    <w:p>
+      <w:pPr>
+        <w:rPr>
+          <w:rFonts w:ascii="Times New Roman" w:hAnsi="Times New Roman" w:cs="Times New Roman"/>
+          <w:sz w:val="28"/>
+          <w:szCs w:val="28"/>
+        </w:rPr>
+      </w:pPr>
+    </w:p>
+    <w:p>
+      <w:pPr>
         <w:jc w:val="center"/>
         <w:rPr>
           <w:rFonts w:ascii="Times New Roman" w:hAnsi="Times New Roman" w:cs="Times New Roman"/>
@@ -909,7 +945,6 @@
           <w:u w:val="single"/>
           <w:lang w:val="vi-VN"/>
         </w:rPr>
-        <w:lastRenderedPageBreak/>
         <w:t>Task</w:t>
       </w:r>
       <w:r>
@@ -1000,6 +1035,7 @@
           <w:szCs w:val="24"/>
           <w:lang w:val="en-US"/>
         </w:rPr>
+        <w:lastRenderedPageBreak/>
         <w:drawing>
           <wp:inline distT="0" distB="0" distL="0" distR="0" wp14:anchorId="28ADFB27" wp14:editId="09295076">
             <wp:extent cx="5943600" cy="3938270"/>
@@ -1057,7 +1093,6 @@
           <w:u w:val="single"/>
           <w:lang w:val="en-US"/>
         </w:rPr>
-        <w:lastRenderedPageBreak/>
         <w:t>Code and diagram:</w:t>
       </w:r>
     </w:p>
@@ -1225,6 +1260,7 @@
         <w:rPr>
           <w:noProof/>
         </w:rPr>
+        <w:lastRenderedPageBreak/>
         <w:drawing>
           <wp:inline distT="0" distB="0" distL="0" distR="0" wp14:anchorId="172175F1" wp14:editId="58423055">
             <wp:extent cx="1905000" cy="1905000"/>

</xml_diff>